<commit_message>
draft del informe listo, falta todo lo nuevo
</commit_message>
<xml_diff>
--- a/docs/Trabajo Práctico No2 - Informe.docx
+++ b/docs/Trabajo Práctico No2 - Informe.docx
@@ -747,680 +747,6 @@
         <w:autoSpaceDE w:val="0"/>
         <w:autoSpaceDN w:val="0"/>
         <w:adjustRightInd w:val="0"/>
-        <w:spacing w:after="240"/>
-        <w:rPr>
-          <w:rFonts w:ascii="Times" w:hAnsi="Times" w:cs="Times"/>
-          <w:lang w:val="es-ES"/>
-        </w:rPr>
-      </w:pPr>
-      <w:r>
-        <w:rPr>
-          <w:rFonts w:ascii="Arial" w:hAnsi="Arial" w:cs="Arial"/>
-          <w:sz w:val="30"/>
-          <w:szCs w:val="30"/>
-          <w:lang w:val="es-ES"/>
-        </w:rPr>
-        <w:t>El programa comienza en archivo tp1.c. El mismo lee el archivo que se le pasa por parámetos y en caso de ser un .gr realiza el paso de gramática a autómata y si es un .dot llama a la función que pasa de autómata a gramática.</w:t>
-      </w:r>
-    </w:p>
-    <w:p>
-      <w:pPr>
-        <w:widowControl w:val="0"/>
-        <w:autoSpaceDE w:val="0"/>
-        <w:autoSpaceDN w:val="0"/>
-        <w:adjustRightInd w:val="0"/>
-        <w:spacing w:after="240"/>
-        <w:rPr>
-          <w:rFonts w:ascii="Arial" w:hAnsi="Arial" w:cs="Arial"/>
-          <w:sz w:val="30"/>
-          <w:szCs w:val="30"/>
-          <w:lang w:val="es-ES"/>
-        </w:rPr>
-      </w:pPr>
-      <w:r>
-        <w:rPr>
-          <w:rFonts w:ascii="Arial" w:hAnsi="Arial" w:cs="Arial"/>
-          <w:sz w:val="30"/>
-          <w:szCs w:val="30"/>
-          <w:lang w:val="es-ES"/>
-        </w:rPr>
-        <w:t>Los valores para las estructuras se obtienen parseando el archivo de entrada mediante expresiones regulares de Lex.</w:t>
-      </w:r>
-    </w:p>
-    <w:p>
-      <w:pPr>
-        <w:widowControl w:val="0"/>
-        <w:autoSpaceDE w:val="0"/>
-        <w:autoSpaceDN w:val="0"/>
-        <w:adjustRightInd w:val="0"/>
-        <w:spacing w:after="240"/>
-        <w:rPr>
-          <w:rFonts w:ascii="Arial" w:hAnsi="Arial" w:cs="Arial"/>
-          <w:sz w:val="30"/>
-          <w:szCs w:val="30"/>
-          <w:lang w:val="es-ES"/>
-        </w:rPr>
-      </w:pPr>
-      <w:bookmarkStart w:id="0" w:name="_GoBack"/>
-      <w:bookmarkEnd w:id="0"/>
-      <w:r>
-        <w:rPr>
-          <w:rFonts w:ascii="Arial" w:hAnsi="Arial" w:cs="Arial"/>
-          <w:b/>
-          <w:bCs/>
-          <w:sz w:val="32"/>
-          <w:szCs w:val="32"/>
-          <w:lang w:val="es-ES"/>
-        </w:rPr>
-        <w:t>Estructuras principales utilizadas para el TP</w:t>
-      </w:r>
-    </w:p>
-    <w:p>
-      <w:pPr>
-        <w:widowControl w:val="0"/>
-        <w:autoSpaceDE w:val="0"/>
-        <w:autoSpaceDN w:val="0"/>
-        <w:adjustRightInd w:val="0"/>
-        <w:spacing w:after="240"/>
-        <w:rPr>
-          <w:rFonts w:ascii="Times" w:hAnsi="Times" w:cs="Times"/>
-          <w:lang w:val="es-ES"/>
-        </w:rPr>
-      </w:pPr>
-      <w:r>
-        <w:rPr>
-          <w:rFonts w:ascii="Arial" w:hAnsi="Arial" w:cs="Arial"/>
-          <w:b/>
-          <w:bCs/>
-          <w:sz w:val="32"/>
-          <w:szCs w:val="32"/>
-          <w:lang w:val="es-ES"/>
-        </w:rPr>
-        <w:t xml:space="preserve"> ● Grammar</w:t>
-      </w:r>
-    </w:p>
-    <w:p>
-      <w:pPr>
-        <w:widowControl w:val="0"/>
-        <w:autoSpaceDE w:val="0"/>
-        <w:autoSpaceDN w:val="0"/>
-        <w:adjustRightInd w:val="0"/>
-        <w:spacing w:after="240"/>
-        <w:rPr>
-          <w:rFonts w:ascii="Times" w:hAnsi="Times" w:cs="Times"/>
-          <w:lang w:val="es-ES"/>
-        </w:rPr>
-      </w:pPr>
-      <w:r>
-        <w:rPr>
-          <w:rFonts w:ascii="Arial" w:hAnsi="Arial" w:cs="Arial"/>
-          <w:sz w:val="30"/>
-          <w:szCs w:val="30"/>
-          <w:lang w:val="es-ES"/>
-        </w:rPr>
-        <w:t xml:space="preserve">La </w:t>
-      </w:r>
-      <w:r>
-        <w:rPr>
-          <w:rFonts w:ascii="Arial" w:hAnsi="Arial" w:cs="Arial"/>
-          <w:i/>
-          <w:iCs/>
-          <w:sz w:val="30"/>
-          <w:szCs w:val="30"/>
-          <w:lang w:val="es-ES"/>
-        </w:rPr>
-        <w:t xml:space="preserve">gramática </w:t>
-      </w:r>
-      <w:r>
-        <w:rPr>
-          <w:rFonts w:ascii="Arial" w:hAnsi="Arial" w:cs="Arial"/>
-          <w:sz w:val="30"/>
-          <w:szCs w:val="30"/>
-          <w:lang w:val="es-ES"/>
-        </w:rPr>
-        <w:t xml:space="preserve">está conformada por una lista de </w:t>
-      </w:r>
-      <w:r>
-        <w:rPr>
-          <w:rFonts w:ascii="Arial" w:hAnsi="Arial" w:cs="Arial"/>
-          <w:i/>
-          <w:iCs/>
-          <w:sz w:val="30"/>
-          <w:szCs w:val="30"/>
-          <w:lang w:val="es-ES"/>
-        </w:rPr>
-        <w:t xml:space="preserve">símbolos terminales, </w:t>
-      </w:r>
-      <w:r>
-        <w:rPr>
-          <w:rFonts w:ascii="Arial" w:hAnsi="Arial" w:cs="Arial"/>
-          <w:sz w:val="30"/>
-          <w:szCs w:val="30"/>
-          <w:lang w:val="es-ES"/>
-        </w:rPr>
-        <w:t xml:space="preserve">una de </w:t>
-      </w:r>
-      <w:r>
-        <w:rPr>
-          <w:rFonts w:ascii="Arial" w:hAnsi="Arial" w:cs="Arial"/>
-          <w:i/>
-          <w:iCs/>
-          <w:sz w:val="30"/>
-          <w:szCs w:val="30"/>
-          <w:lang w:val="es-ES"/>
-        </w:rPr>
-        <w:t xml:space="preserve">símbolos no terminales, </w:t>
-      </w:r>
-      <w:r>
-        <w:rPr>
-          <w:rFonts w:ascii="Arial" w:hAnsi="Arial" w:cs="Arial"/>
-          <w:sz w:val="30"/>
-          <w:szCs w:val="30"/>
-          <w:lang w:val="es-ES"/>
-        </w:rPr>
-        <w:t xml:space="preserve">el </w:t>
-      </w:r>
-      <w:r>
-        <w:rPr>
-          <w:rFonts w:ascii="Arial" w:hAnsi="Arial" w:cs="Arial"/>
-          <w:i/>
-          <w:iCs/>
-          <w:sz w:val="30"/>
-          <w:szCs w:val="30"/>
-          <w:lang w:val="es-ES"/>
-        </w:rPr>
-        <w:t xml:space="preserve">símbolo inicial </w:t>
-      </w:r>
-      <w:r>
-        <w:rPr>
-          <w:rFonts w:ascii="Arial" w:hAnsi="Arial" w:cs="Arial"/>
-          <w:sz w:val="30"/>
-          <w:szCs w:val="30"/>
-          <w:lang w:val="es-ES"/>
-        </w:rPr>
-        <w:t xml:space="preserve">y un mapa con las producciones. Las </w:t>
-      </w:r>
-      <w:r>
-        <w:rPr>
-          <w:rFonts w:ascii="Arial" w:hAnsi="Arial" w:cs="Arial"/>
-          <w:i/>
-          <w:iCs/>
-          <w:sz w:val="30"/>
-          <w:szCs w:val="30"/>
-          <w:lang w:val="es-ES"/>
-        </w:rPr>
-        <w:t xml:space="preserve">producciones </w:t>
-      </w:r>
-      <w:r>
-        <w:rPr>
-          <w:rFonts w:ascii="Arial" w:hAnsi="Arial" w:cs="Arial"/>
-          <w:sz w:val="30"/>
-          <w:szCs w:val="30"/>
-          <w:lang w:val="es-ES"/>
-        </w:rPr>
-        <w:t>contienen a su vez un string inicial y una lista de símbolos de la producción.</w:t>
-      </w:r>
-    </w:p>
-    <w:p>
-      <w:pPr>
-        <w:widowControl w:val="0"/>
-        <w:autoSpaceDE w:val="0"/>
-        <w:autoSpaceDN w:val="0"/>
-        <w:adjustRightInd w:val="0"/>
-        <w:spacing w:after="240"/>
-        <w:rPr>
-          <w:rFonts w:ascii="Times" w:hAnsi="Times" w:cs="Times"/>
-          <w:lang w:val="es-ES"/>
-        </w:rPr>
-      </w:pPr>
-      <w:r>
-        <w:rPr>
-          <w:rFonts w:ascii="Arial" w:hAnsi="Arial" w:cs="Arial"/>
-          <w:sz w:val="30"/>
-          <w:szCs w:val="30"/>
-          <w:lang w:val="es-ES"/>
-        </w:rPr>
-        <w:t xml:space="preserve">Además posee las funciones para el manejo de la gramática (determinar si es una gramática regular, si es válida, si se puede pasar a regular, etc.), la función para pasar a la forma derecha y la función </w:t>
-      </w:r>
-      <w:r>
-        <w:rPr>
-          <w:rFonts w:ascii="Arial" w:hAnsi="Arial" w:cs="Arial"/>
-          <w:i/>
-          <w:iCs/>
-          <w:sz w:val="30"/>
-          <w:szCs w:val="30"/>
-          <w:lang w:val="es-ES"/>
-        </w:rPr>
-        <w:t xml:space="preserve">grammar_to_automatha </w:t>
-      </w:r>
-      <w:r>
-        <w:rPr>
-          <w:rFonts w:ascii="Arial" w:hAnsi="Arial" w:cs="Arial"/>
-          <w:sz w:val="30"/>
-          <w:szCs w:val="30"/>
-          <w:lang w:val="es-ES"/>
-        </w:rPr>
-        <w:t>que pasa la gramática a autómata.</w:t>
-      </w:r>
-    </w:p>
-    <w:p>
-      <w:pPr>
-        <w:widowControl w:val="0"/>
-        <w:autoSpaceDE w:val="0"/>
-        <w:autoSpaceDN w:val="0"/>
-        <w:adjustRightInd w:val="0"/>
-        <w:spacing w:after="240"/>
-        <w:rPr>
-          <w:rFonts w:ascii="Times" w:hAnsi="Times" w:cs="Times"/>
-          <w:lang w:val="es-ES"/>
-        </w:rPr>
-      </w:pPr>
-      <w:r>
-        <w:rPr>
-          <w:rFonts w:ascii="Arial" w:hAnsi="Arial" w:cs="Arial"/>
-          <w:b/>
-          <w:bCs/>
-          <w:sz w:val="30"/>
-          <w:szCs w:val="30"/>
-          <w:lang w:val="es-ES"/>
-        </w:rPr>
-        <w:t>Función grammar_to_automatha:</w:t>
-      </w:r>
-    </w:p>
-    <w:p>
-      <w:pPr>
-        <w:widowControl w:val="0"/>
-        <w:autoSpaceDE w:val="0"/>
-        <w:autoSpaceDN w:val="0"/>
-        <w:adjustRightInd w:val="0"/>
-        <w:spacing w:after="240"/>
-        <w:rPr>
-          <w:rFonts w:ascii="Times" w:hAnsi="Times" w:cs="Times"/>
-          <w:lang w:val="es-ES"/>
-        </w:rPr>
-      </w:pPr>
-      <w:r>
-        <w:rPr>
-          <w:rFonts w:ascii="Arial" w:hAnsi="Arial" w:cs="Arial"/>
-          <w:sz w:val="30"/>
-          <w:szCs w:val="30"/>
-          <w:lang w:val="es-ES"/>
-        </w:rPr>
-        <w:t>Para pasar a autómata, antes que nada, se remueven las producciones unitarias, inalcanzables e improductivas. Luego la función chequea que pueda ser pasada a gramática regular. Si no se puede, devuelve NULL, en caso contrario, y si es de tipo izquierda la convierte en derecha.</w:t>
-      </w:r>
-    </w:p>
-    <w:p>
-      <w:pPr>
-        <w:widowControl w:val="0"/>
-        <w:autoSpaceDE w:val="0"/>
-        <w:autoSpaceDN w:val="0"/>
-        <w:adjustRightInd w:val="0"/>
-        <w:spacing w:after="240"/>
-        <w:rPr>
-          <w:rFonts w:ascii="Times" w:hAnsi="Times" w:cs="Times"/>
-          <w:lang w:val="es-ES"/>
-        </w:rPr>
-      </w:pPr>
-      <w:r>
-        <w:rPr>
-          <w:rFonts w:ascii="Arial" w:hAnsi="Arial" w:cs="Arial"/>
-          <w:sz w:val="30"/>
-          <w:szCs w:val="30"/>
-          <w:lang w:val="es-ES"/>
-        </w:rPr>
-        <w:t>Para esto, se agrega el simbolo no terminal M y la transicion M-&gt;lambda, y por cada no terminal en una produccion un simbolo no terminal y una transicion a ese no terminal y el simbolo M. Por ejemplo en caso de tener una produccion A-&gt;b, se agrega B-&gt;bM y A-&gt;B ademas del simbolo B en el conjunto de no terminales.</w:t>
-      </w:r>
-    </w:p>
-    <w:p>
-      <w:pPr>
-        <w:widowControl w:val="0"/>
-        <w:autoSpaceDE w:val="0"/>
-        <w:autoSpaceDN w:val="0"/>
-        <w:adjustRightInd w:val="0"/>
-        <w:spacing w:after="240"/>
-        <w:rPr>
-          <w:rFonts w:ascii="Times" w:hAnsi="Times" w:cs="Times"/>
-          <w:lang w:val="es-ES"/>
-        </w:rPr>
-      </w:pPr>
-      <w:r>
-        <w:rPr>
-          <w:rFonts w:ascii="Arial" w:hAnsi="Arial" w:cs="Arial"/>
-          <w:sz w:val="30"/>
-          <w:szCs w:val="30"/>
-          <w:lang w:val="es-ES"/>
-        </w:rPr>
-        <w:t>Luego, se transforman todas las producciones del tipo A-&gt;Cb en C-&gt;bA y para el caso de las lambda se marca el simbolo como nodo terminal.</w:t>
-      </w:r>
-    </w:p>
-    <w:p>
-      <w:pPr>
-        <w:widowControl w:val="0"/>
-        <w:autoSpaceDE w:val="0"/>
-        <w:autoSpaceDN w:val="0"/>
-        <w:adjustRightInd w:val="0"/>
-        <w:spacing w:after="240"/>
-        <w:rPr>
-          <w:rFonts w:ascii="Times" w:hAnsi="Times" w:cs="Times"/>
-          <w:lang w:val="es-ES"/>
-        </w:rPr>
-      </w:pPr>
-      <w:r>
-        <w:rPr>
-          <w:rFonts w:ascii="Arial" w:hAnsi="Arial" w:cs="Arial"/>
-          <w:sz w:val="30"/>
-          <w:szCs w:val="30"/>
-          <w:lang w:val="es-ES"/>
-        </w:rPr>
-        <w:t>Finalmente, se imprimen los nodos con sus transiciones en un archivo .dot y se llama al programa Graphviz con dicho archivo para generar la imagen correspondiente.</w:t>
-      </w:r>
-    </w:p>
-    <w:p>
-      <w:pPr>
-        <w:widowControl w:val="0"/>
-        <w:autoSpaceDE w:val="0"/>
-        <w:autoSpaceDN w:val="0"/>
-        <w:adjustRightInd w:val="0"/>
-        <w:spacing w:after="240"/>
-        <w:rPr>
-          <w:rFonts w:ascii="Times" w:hAnsi="Times" w:cs="Times"/>
-          <w:lang w:val="es-ES"/>
-        </w:rPr>
-      </w:pPr>
-      <w:r>
-        <w:rPr>
-          <w:rFonts w:ascii="Arial" w:hAnsi="Arial" w:cs="Arial"/>
-          <w:b/>
-          <w:bCs/>
-          <w:sz w:val="32"/>
-          <w:szCs w:val="32"/>
-          <w:lang w:val="es-ES"/>
-        </w:rPr>
-        <w:t>● Automata</w:t>
-      </w:r>
-    </w:p>
-    <w:p>
-      <w:pPr>
-        <w:widowControl w:val="0"/>
-        <w:autoSpaceDE w:val="0"/>
-        <w:autoSpaceDN w:val="0"/>
-        <w:adjustRightInd w:val="0"/>
-        <w:spacing w:after="240"/>
-        <w:rPr>
-          <w:rFonts w:ascii="Times" w:hAnsi="Times" w:cs="Times"/>
-          <w:lang w:val="es-ES"/>
-        </w:rPr>
-      </w:pPr>
-      <w:r>
-        <w:rPr>
-          <w:rFonts w:ascii="Arial" w:hAnsi="Arial" w:cs="Arial"/>
-          <w:sz w:val="30"/>
-          <w:szCs w:val="30"/>
-          <w:lang w:val="es-ES"/>
-        </w:rPr>
-        <w:t xml:space="preserve">El </w:t>
-      </w:r>
-      <w:r>
-        <w:rPr>
-          <w:rFonts w:ascii="Arial" w:hAnsi="Arial" w:cs="Arial"/>
-          <w:i/>
-          <w:iCs/>
-          <w:sz w:val="30"/>
-          <w:szCs w:val="30"/>
-          <w:lang w:val="es-ES"/>
-        </w:rPr>
-        <w:t xml:space="preserve">autómata </w:t>
-      </w:r>
-      <w:r>
-        <w:rPr>
-          <w:rFonts w:ascii="Arial" w:hAnsi="Arial" w:cs="Arial"/>
-          <w:sz w:val="30"/>
-          <w:szCs w:val="30"/>
-          <w:lang w:val="es-ES"/>
-        </w:rPr>
-        <w:t>está conformado por un mapa que contiene los distintos estados del mismo.</w:t>
-      </w:r>
-    </w:p>
-    <w:p>
-      <w:pPr>
-        <w:widowControl w:val="0"/>
-        <w:autoSpaceDE w:val="0"/>
-        <w:autoSpaceDN w:val="0"/>
-        <w:adjustRightInd w:val="0"/>
-        <w:spacing w:after="240"/>
-        <w:rPr>
-          <w:rFonts w:ascii="Times" w:hAnsi="Times" w:cs="Times"/>
-          <w:lang w:val="es-ES"/>
-        </w:rPr>
-      </w:pPr>
-      <w:r>
-        <w:rPr>
-          <w:rFonts w:ascii="Arial" w:hAnsi="Arial" w:cs="Arial"/>
-          <w:sz w:val="30"/>
-          <w:szCs w:val="30"/>
-          <w:lang w:val="es-ES"/>
-        </w:rPr>
-        <w:t xml:space="preserve">Un </w:t>
-      </w:r>
-      <w:r>
-        <w:rPr>
-          <w:rFonts w:ascii="Arial" w:hAnsi="Arial" w:cs="Arial"/>
-          <w:i/>
-          <w:iCs/>
-          <w:sz w:val="30"/>
-          <w:szCs w:val="30"/>
-          <w:lang w:val="es-ES"/>
-        </w:rPr>
-        <w:t xml:space="preserve">estado </w:t>
-      </w:r>
-      <w:r>
-        <w:rPr>
-          <w:rFonts w:ascii="Arial" w:hAnsi="Arial" w:cs="Arial"/>
-          <w:sz w:val="30"/>
-          <w:szCs w:val="30"/>
-          <w:lang w:val="es-ES"/>
-        </w:rPr>
-        <w:t>es otra estructura que está conformada por un nombre, una etiqueta, una lista con las transiciones posibles y un flag que representa si es o no un estado final.</w:t>
-      </w:r>
-    </w:p>
-    <w:p>
-      <w:pPr>
-        <w:widowControl w:val="0"/>
-        <w:autoSpaceDE w:val="0"/>
-        <w:autoSpaceDN w:val="0"/>
-        <w:adjustRightInd w:val="0"/>
-        <w:spacing w:after="240"/>
-        <w:rPr>
-          <w:rFonts w:ascii="Times" w:hAnsi="Times" w:cs="Times"/>
-          <w:lang w:val="es-ES"/>
-        </w:rPr>
-      </w:pPr>
-      <w:r>
-        <w:rPr>
-          <w:rFonts w:ascii="Arial" w:hAnsi="Arial" w:cs="Arial"/>
-          <w:sz w:val="30"/>
-          <w:szCs w:val="30"/>
-          <w:lang w:val="es-ES"/>
-        </w:rPr>
-        <w:t xml:space="preserve">Las </w:t>
-      </w:r>
-      <w:r>
-        <w:rPr>
-          <w:rFonts w:ascii="Arial" w:hAnsi="Arial" w:cs="Arial"/>
-          <w:i/>
-          <w:iCs/>
-          <w:sz w:val="30"/>
-          <w:szCs w:val="30"/>
-          <w:lang w:val="es-ES"/>
-        </w:rPr>
-        <w:t xml:space="preserve">transiciones </w:t>
-      </w:r>
-      <w:r>
-        <w:rPr>
-          <w:rFonts w:ascii="Arial" w:hAnsi="Arial" w:cs="Arial"/>
-          <w:sz w:val="30"/>
-          <w:szCs w:val="30"/>
-          <w:lang w:val="es-ES"/>
-        </w:rPr>
-        <w:t xml:space="preserve">contienen el </w:t>
-      </w:r>
-      <w:r>
-        <w:rPr>
-          <w:rFonts w:ascii="Arial" w:hAnsi="Arial" w:cs="Arial"/>
-          <w:i/>
-          <w:iCs/>
-          <w:sz w:val="30"/>
-          <w:szCs w:val="30"/>
-          <w:lang w:val="es-ES"/>
-        </w:rPr>
-        <w:t xml:space="preserve">destino </w:t>
-      </w:r>
-      <w:r>
-        <w:rPr>
-          <w:rFonts w:ascii="Arial" w:hAnsi="Arial" w:cs="Arial"/>
-          <w:sz w:val="30"/>
-          <w:szCs w:val="30"/>
-          <w:lang w:val="es-ES"/>
-        </w:rPr>
-        <w:t xml:space="preserve">y un </w:t>
-      </w:r>
-      <w:r>
-        <w:rPr>
-          <w:rFonts w:ascii="Arial" w:hAnsi="Arial" w:cs="Arial"/>
-          <w:i/>
-          <w:iCs/>
-          <w:sz w:val="30"/>
-          <w:szCs w:val="30"/>
-          <w:lang w:val="es-ES"/>
-        </w:rPr>
-        <w:t xml:space="preserve">token </w:t>
-      </w:r>
-      <w:r>
-        <w:rPr>
-          <w:rFonts w:ascii="Arial" w:hAnsi="Arial" w:cs="Arial"/>
-          <w:sz w:val="30"/>
-          <w:szCs w:val="30"/>
-          <w:lang w:val="es-ES"/>
-        </w:rPr>
-        <w:t>que es el símbolo terminal que la cadena debe consumir para pasar al siguiente estado.</w:t>
-      </w:r>
-    </w:p>
-    <w:p>
-      <w:pPr>
-        <w:widowControl w:val="0"/>
-        <w:autoSpaceDE w:val="0"/>
-        <w:autoSpaceDN w:val="0"/>
-        <w:adjustRightInd w:val="0"/>
-        <w:spacing w:after="240"/>
-        <w:rPr>
-          <w:rFonts w:ascii="Times" w:hAnsi="Times" w:cs="Times"/>
-          <w:lang w:val="es-ES"/>
-        </w:rPr>
-      </w:pPr>
-      <w:r>
-        <w:rPr>
-          <w:rFonts w:ascii="Arial" w:hAnsi="Arial" w:cs="Arial"/>
-          <w:sz w:val="30"/>
-          <w:szCs w:val="30"/>
-          <w:lang w:val="es-ES"/>
-        </w:rPr>
-        <w:t xml:space="preserve">Además posee las funciones para el manejo del autómata (agregar nodos, transiciones, etc.) y la función </w:t>
-      </w:r>
-      <w:r>
-        <w:rPr>
-          <w:rFonts w:ascii="Arial" w:hAnsi="Arial" w:cs="Arial"/>
-          <w:i/>
-          <w:iCs/>
-          <w:sz w:val="30"/>
-          <w:szCs w:val="30"/>
-          <w:lang w:val="es-ES"/>
-        </w:rPr>
-        <w:t xml:space="preserve">automatha_to_grammar </w:t>
-      </w:r>
-      <w:r>
-        <w:rPr>
-          <w:rFonts w:ascii="Arial" w:hAnsi="Arial" w:cs="Arial"/>
-          <w:sz w:val="30"/>
-          <w:szCs w:val="30"/>
-          <w:lang w:val="es-ES"/>
-        </w:rPr>
-        <w:t>que hace el paso de autómata a gramática.</w:t>
-      </w:r>
-    </w:p>
-    <w:p>
-      <w:pPr>
-        <w:widowControl w:val="0"/>
-        <w:autoSpaceDE w:val="0"/>
-        <w:autoSpaceDN w:val="0"/>
-        <w:adjustRightInd w:val="0"/>
-        <w:spacing w:after="240"/>
-        <w:rPr>
-          <w:rFonts w:ascii="Times" w:hAnsi="Times" w:cs="Times"/>
-          <w:lang w:val="es-ES"/>
-        </w:rPr>
-      </w:pPr>
-      <w:r>
-        <w:rPr>
-          <w:rFonts w:ascii="Arial" w:hAnsi="Arial" w:cs="Arial"/>
-          <w:b/>
-          <w:bCs/>
-          <w:sz w:val="30"/>
-          <w:szCs w:val="30"/>
-          <w:lang w:val="es-ES"/>
-        </w:rPr>
-        <w:t>Función automatha_to_grammar:</w:t>
-      </w:r>
-    </w:p>
-    <w:p>
-      <w:pPr>
-        <w:widowControl w:val="0"/>
-        <w:autoSpaceDE w:val="0"/>
-        <w:autoSpaceDN w:val="0"/>
-        <w:adjustRightInd w:val="0"/>
-        <w:spacing w:after="240"/>
-        <w:rPr>
-          <w:rFonts w:ascii="Times" w:hAnsi="Times" w:cs="Times"/>
-          <w:lang w:val="es-ES"/>
-        </w:rPr>
-      </w:pPr>
-      <w:r>
-        <w:rPr>
-          <w:rFonts w:ascii="Arial" w:hAnsi="Arial" w:cs="Arial"/>
-          <w:sz w:val="30"/>
-          <w:szCs w:val="30"/>
-          <w:lang w:val="es-ES"/>
-        </w:rPr>
-        <w:t>Al principio del procedimiento, se cargan los datos parseando el archivo de entrada y se verifica que el grafo de entrada sea conexo. En caso contrario, se imprime un mensaje de error y no se prosigue con el algoritmo.</w:t>
-      </w:r>
-    </w:p>
-    <w:p>
-      <w:pPr>
-        <w:widowControl w:val="0"/>
-        <w:autoSpaceDE w:val="0"/>
-        <w:autoSpaceDN w:val="0"/>
-        <w:adjustRightInd w:val="0"/>
-        <w:spacing w:after="240"/>
-        <w:rPr>
-          <w:rFonts w:ascii="Times" w:hAnsi="Times" w:cs="Times"/>
-          <w:lang w:val="es-ES"/>
-        </w:rPr>
-      </w:pPr>
-      <w:r>
-        <w:rPr>
-          <w:rFonts w:ascii="Arial" w:hAnsi="Arial" w:cs="Arial"/>
-          <w:sz w:val="30"/>
-          <w:szCs w:val="30"/>
-          <w:lang w:val="es-ES"/>
-        </w:rPr>
-        <w:t>Si el archivo de entrada es valido, se crea una lista de los estados del autómata así como un mapa para las producciones de la gramática, un árbol para los símbolos terminales y otro para los no terminales. Luego, por cada estado del autómata, se agrega a la lista de símbolos no terminales el estado (si es el inicial se marca como tal) y por cada transición de ese estado se genera la producción correspondiente o se agrega a la lista de producciones si ya existia. En cada transicion, por cada simbolo terminal se lo agrega al conjunto de simbolos terminales.</w:t>
-      </w:r>
-    </w:p>
-    <w:p>
-      <w:pPr>
-        <w:widowControl w:val="0"/>
-        <w:autoSpaceDE w:val="0"/>
-        <w:autoSpaceDN w:val="0"/>
-        <w:adjustRightInd w:val="0"/>
         <w:spacing w:after="0"/>
         <w:rPr>
           <w:rFonts w:ascii="Arial" w:hAnsi="Arial" w:cs="Arial"/>
@@ -1435,6 +761,34 @@
       <w:r>
         <w:rPr>
           <w:rFonts w:ascii="Arial" w:hAnsi="Arial" w:cs="Arial"/>
+          <w:sz w:val="30"/>
+          <w:szCs w:val="30"/>
+          <w:lang w:val="es-ES"/>
+        </w:rPr>
+        <w:t>Nos basamos también en el TP Nº1 de la materia de donde sacamos el parser …..</w:t>
+      </w:r>
+      <w:r>
+        <w:rPr>
+          <w:rFonts w:ascii="Arial" w:hAnsi="Arial" w:cs="Arial"/>
+          <w:sz w:val="30"/>
+          <w:szCs w:val="30"/>
+          <w:lang w:val="es-ES"/>
+        </w:rPr>
+        <w:tab/>
+      </w:r>
+      <w:r>
+        <w:rPr>
+          <w:rFonts w:ascii="Arial" w:hAnsi="Arial" w:cs="Arial"/>
+          <w:sz w:val="30"/>
+          <w:szCs w:val="30"/>
+          <w:highlight w:val="yellow"/>
+          <w:lang w:val="es-ES"/>
+        </w:rPr>
+        <w:t>QUE MAS?</w:t>
+      </w:r>
+      <w:r>
+        <w:rPr>
+          <w:rFonts w:ascii="Arial" w:hAnsi="Arial" w:cs="Arial"/>
           <w:b/>
           <w:bCs/>
           <w:color w:val="C1C1C1"/>
@@ -1488,116 +842,6 @@
         <w:autoSpaceDE w:val="0"/>
         <w:autoSpaceDN w:val="0"/>
         <w:adjustRightInd w:val="0"/>
-        <w:spacing w:after="240"/>
-        <w:rPr>
-          <w:rFonts w:ascii="Times" w:hAnsi="Times" w:cs="Times"/>
-          <w:lang w:val="es-ES"/>
-        </w:rPr>
-      </w:pPr>
-      <w:r>
-        <w:rPr>
-          <w:rFonts w:ascii="Arial" w:hAnsi="Arial" w:cs="Arial"/>
-          <w:sz w:val="30"/>
-          <w:szCs w:val="30"/>
-          <w:lang w:val="es-ES"/>
-        </w:rPr>
-        <w:t>Dado que hacía un tiempo que no programábamos en el lenguaje C, algunas de nuestras librerías no funcionaban como lo esperado (la librería de cadenas y el mapa).</w:t>
-      </w:r>
-    </w:p>
-    <w:p>
-      <w:pPr>
-        <w:widowControl w:val="0"/>
-        <w:autoSpaceDE w:val="0"/>
-        <w:autoSpaceDN w:val="0"/>
-        <w:adjustRightInd w:val="0"/>
-        <w:spacing w:after="240"/>
-        <w:rPr>
-          <w:rFonts w:ascii="Times" w:hAnsi="Times" w:cs="Times"/>
-          <w:lang w:val="es-ES"/>
-        </w:rPr>
-      </w:pPr>
-      <w:r>
-        <w:rPr>
-          <w:rFonts w:ascii="Arial" w:hAnsi="Arial" w:cs="Arial"/>
-          <w:sz w:val="30"/>
-          <w:szCs w:val="30"/>
-          <w:lang w:val="es-ES"/>
-        </w:rPr>
-        <w:t>Tuvimos varias confusiones a la hora de tener que trabajar con gramáticas de forma derecha o izquierda, y verificar si se puede normalizar o no una gramática.</w:t>
-      </w:r>
-    </w:p>
-    <w:p>
-      <w:pPr>
-        <w:widowControl w:val="0"/>
-        <w:autoSpaceDE w:val="0"/>
-        <w:autoSpaceDN w:val="0"/>
-        <w:adjustRightInd w:val="0"/>
-        <w:spacing w:after="240"/>
-        <w:rPr>
-          <w:rFonts w:ascii="Times" w:hAnsi="Times" w:cs="Times"/>
-          <w:lang w:val="es-ES"/>
-        </w:rPr>
-      </w:pPr>
-      <w:r>
-        <w:rPr>
-          <w:rFonts w:ascii="Arial" w:hAnsi="Arial" w:cs="Arial"/>
-          <w:sz w:val="30"/>
-          <w:szCs w:val="30"/>
-          <w:lang w:val="es-ES"/>
-        </w:rPr>
-        <w:t>Otro problema que se nos presentó, fue la portabilidad en Linux. Lo probamos en Macintosh y andaba pero en Linux no compilaba por lo que tuvimos que adaptar el programa para que fuera lo más portable posible.</w:t>
-      </w:r>
-    </w:p>
-    <w:p>
-      <w:pPr>
-        <w:widowControl w:val="0"/>
-        <w:autoSpaceDE w:val="0"/>
-        <w:autoSpaceDN w:val="0"/>
-        <w:adjustRightInd w:val="0"/>
-        <w:spacing w:after="240"/>
-        <w:rPr>
-          <w:rFonts w:ascii="Times" w:hAnsi="Times" w:cs="Times"/>
-          <w:lang w:val="es-ES"/>
-        </w:rPr>
-      </w:pPr>
-      <w:r>
-        <w:rPr>
-          <w:rFonts w:ascii="Arial" w:hAnsi="Arial" w:cs="Arial"/>
-          <w:sz w:val="30"/>
-          <w:szCs w:val="30"/>
-          <w:lang w:val="es-ES"/>
-        </w:rPr>
-        <w:t>En un momento, una función accedía ilegalmente a memoria sin que pudiéramos saber por qué. Finalmente pudimos deducir que se debía a que intentábamos modificar una cadena del segmento de datos. Esto llevó varias horas de debugging hasta encontrar la causa.</w:t>
-      </w:r>
-    </w:p>
-    <w:p>
-      <w:pPr>
-        <w:widowControl w:val="0"/>
-        <w:autoSpaceDE w:val="0"/>
-        <w:autoSpaceDN w:val="0"/>
-        <w:adjustRightInd w:val="0"/>
-        <w:spacing w:after="240"/>
-        <w:rPr>
-          <w:rFonts w:ascii="Times" w:hAnsi="Times" w:cs="Times"/>
-          <w:lang w:val="es-ES"/>
-        </w:rPr>
-      </w:pPr>
-      <w:r>
-        <w:rPr>
-          <w:rFonts w:ascii="Arial" w:hAnsi="Arial" w:cs="Arial"/>
-          <w:sz w:val="30"/>
-          <w:szCs w:val="30"/>
-          <w:lang w:val="es-ES"/>
-        </w:rPr>
-        <w:t>Utilizar directamente graphviz también fue una complicación. Debido a ello, decidimos utilizar la llamada "system" y ejecutar directamente dot con los parámetros necesarios para generar el png. El programa no generaría imágenes si graphviz no se encuentra instalado en el sistema.</w:t>
-      </w:r>
-    </w:p>
-    <w:p>
-      <w:pPr>
-        <w:widowControl w:val="0"/>
-        <w:autoSpaceDE w:val="0"/>
-        <w:autoSpaceDN w:val="0"/>
-        <w:adjustRightInd w:val="0"/>
         <w:spacing w:after="0"/>
         <w:rPr>
           <w:rFonts w:ascii="Arial" w:hAnsi="Arial" w:cs="Arial"/>
@@ -1656,50 +900,9 @@
       </w:r>
     </w:p>
     <w:p>
-      <w:pPr>
-        <w:widowControl w:val="0"/>
-        <w:autoSpaceDE w:val="0"/>
-        <w:autoSpaceDN w:val="0"/>
-        <w:adjustRightInd w:val="0"/>
-        <w:spacing w:after="240"/>
-        <w:rPr>
-          <w:rFonts w:ascii="Times" w:hAnsi="Times" w:cs="Times"/>
-          <w:lang w:val="es-ES"/>
-        </w:rPr>
-      </w:pPr>
-      <w:r>
-        <w:rPr>
-          <w:rFonts w:ascii="Arial" w:hAnsi="Arial" w:cs="Arial"/>
-          <w:sz w:val="30"/>
-          <w:szCs w:val="30"/>
-          <w:lang w:val="es-ES"/>
-        </w:rPr>
-        <w:t>Sin duda, una de las extensiones que deberíamos realizar a futuro, es la minimización de los autómatas ya que es algo muy útil e interesante a la hora de pasar de gramática autómata. La implementación de tal extensión puede ser pesada pero tenemos distintas funciones que podrían ayudar (como la de sacar las transiciones lambda).</w:t>
-      </w:r>
-    </w:p>
-    <w:p>
-      <w:pPr>
-        <w:widowControl w:val="0"/>
-        <w:autoSpaceDE w:val="0"/>
-        <w:autoSpaceDN w:val="0"/>
-        <w:adjustRightInd w:val="0"/>
-        <w:spacing w:after="240"/>
-        <w:rPr>
-          <w:rFonts w:ascii="Times" w:hAnsi="Times" w:cs="Times"/>
-          <w:lang w:val="es-ES"/>
-        </w:rPr>
-      </w:pPr>
-      <w:r>
-        <w:rPr>
-          <w:rFonts w:ascii="Arial" w:hAnsi="Arial" w:cs="Arial"/>
-          <w:sz w:val="30"/>
-          <w:szCs w:val="30"/>
-          <w:lang w:val="es-ES"/>
-        </w:rPr>
-        <w:t>Otra extensión que podríamos implementar, es la de intentar llevar la gramática a forma normal. Si bien lo hacemos, el método es bastante precario, y podría ser más potente. En caso de que la gramática no fuera regular, sería una pérdida de tiempo.</w:t>
-      </w:r>
-    </w:p>
-    <w:p/>
+      <w:bookmarkStart w:id="0" w:name="_GoBack"/>
+      <w:bookmarkEnd w:id="0"/>
+    </w:p>
     <w:sectPr>
       <w:headerReference w:type="even" r:id="rId8"/>
       <w:headerReference w:type="default" r:id="rId9"/>
@@ -1776,12 +979,10 @@
     <w:sdt>
       <w:sdtPr>
         <w:id w:val="969400743"/>
-        <w:placeholder>
-          <w:docPart w:val="0E3A18F2CED05C4FAB886C198D96A5F0"/>
-        </w:placeholder>
         <w:temporary/>
         <w:showingPlcHdr/>
       </w:sdtPr>
+      <w:sdtEndPr/>
       <w:sdtContent>
         <w:r>
           <w:rPr>
@@ -1797,12 +998,10 @@
     <w:sdt>
       <w:sdtPr>
         <w:id w:val="969400748"/>
-        <w:placeholder>
-          <w:docPart w:val="FFC7583790BBBD448EC9CDAE36D041B8"/>
-        </w:placeholder>
         <w:temporary/>
         <w:showingPlcHdr/>
       </w:sdtPr>
+      <w:sdtEndPr/>
       <w:sdtContent>
         <w:r>
           <w:rPr>
@@ -1818,12 +1017,10 @@
     <w:sdt>
       <w:sdtPr>
         <w:id w:val="969400753"/>
-        <w:placeholder>
-          <w:docPart w:val="3A22024CBC6E064A9CB5C593AB882C11"/>
-        </w:placeholder>
         <w:temporary/>
         <w:showingPlcHdr/>
       </w:sdtPr>
+      <w:sdtEndPr/>
       <w:sdtContent>
         <w:r>
           <w:rPr>
@@ -1949,6 +1146,7 @@
         <w:temporary/>
         <w:showingPlcHdr/>
       </w:sdtPr>
+      <w:sdtEndPr/>
       <w:sdtContent>
         <w:r>
           <w:rPr>
@@ -1970,6 +1168,7 @@
         <w:temporary/>
         <w:showingPlcHdr/>
       </w:sdtPr>
+      <w:sdtEndPr/>
       <w:sdtContent>
         <w:r>
           <w:rPr>
@@ -1991,6 +1190,7 @@
         <w:temporary/>
         <w:showingPlcHdr/>
       </w:sdtPr>
+      <w:sdtEndPr/>
       <w:sdtContent>
         <w:r>
           <w:rPr>
@@ -2034,27 +1234,7 @@
         <w:szCs w:val="22"/>
         <w:lang w:val="es-ES"/>
       </w:rPr>
-      <w:t>T</w:t>
-    </w:r>
-    <w:r>
-      <w:rPr>
-        <w:rFonts w:ascii="Arial" w:hAnsi="Arial" w:cs="Arial"/>
-        <w:color w:val="A8A8A8"/>
-        <w:sz w:val="22"/>
-        <w:szCs w:val="22"/>
-        <w:lang w:val="es-ES"/>
-      </w:rPr>
-      <w:t>P No2</w:t>
-    </w:r>
-    <w:r>
-      <w:rPr>
-        <w:rFonts w:ascii="Arial" w:hAnsi="Arial" w:cs="Arial"/>
-        <w:color w:val="A8A8A8"/>
-        <w:sz w:val="22"/>
-        <w:szCs w:val="22"/>
-        <w:lang w:val="es-ES"/>
-      </w:rPr>
-      <w:t>: Teoría de Lenguajes y Autómatas.</w:t>
+      <w:t>TP No2: Teoría de Lenguajes y Autómatas.</w:t>
     </w:r>
   </w:p>
   <w:p>
@@ -2778,6 +1958,7 @@
   <w:rsids>
     <w:rsidRoot w:val="002B0091"/>
     <w:rsid w:val="002B0091"/>
+    <w:rsid w:val="00395A51"/>
   </w:rsids>
   <m:mathPr>
     <m:mathFont m:val="Cambria Math"/>
@@ -3599,7 +2780,7 @@
 </file>
 
 <file path=customXml/itemProps1.xml><?xml version="1.0" encoding="utf-8"?>
-<ds:datastoreItem xmlns:ds="http://schemas.openxmlformats.org/officeDocument/2006/customXml" ds:itemID="{C6787A5F-5E95-8B48-B6F8-1E022D452FDB}">
+<ds:datastoreItem xmlns:ds="http://schemas.openxmlformats.org/officeDocument/2006/customXml" ds:itemID="{A8A9DDC0-21F3-9C40-A585-E248010EF382}">
   <ds:schemaRefs>
     <ds:schemaRef ds:uri="http://schemas.openxmlformats.org/officeDocument/2006/bibliography"/>
   </ds:schemaRefs>

</xml_diff>